<commit_message>
Weekly Update for 1/21/2024
This is the weekly update for 1/21/2024.
Changes are mainly to extend the waveform capture buffer lengths to the max variable length  available in the hardware.
</commit_message>
<xml_diff>
--- a/op-amp-test-circuit.docx
+++ b/op-amp-test-circuit.docx
@@ -155,18 +155,7 @@
           <w:sz w:val="24"/>
           <w:szCs w:val="24"/>
         </w:rPr>
-        <w:t>m</w:t>
-      </w:r>
-      <w:bookmarkStart w:id="0" w:name="_GoBack"/>
-      <w:bookmarkEnd w:id="0"/>
-      <w:r>
-        <w:rPr>
-          <w:rFonts w:ascii="Arial" w:hAnsi="Arial" w:cs="Arial"/>
-          <w:b/>
-          <w:sz w:val="24"/>
-          <w:szCs w:val="24"/>
-        </w:rPr>
-        <w:t xml:space="preserve">easurement </w:t>
+        <w:t xml:space="preserve">measurement </w:t>
       </w:r>
       <w:r>
         <w:rPr>
@@ -1558,10 +1547,10 @@
           <w:noProof/>
         </w:rPr>
         <w:drawing>
-          <wp:inline distT="0" distB="0" distL="0" distR="0" wp14:anchorId="1A4006C9" wp14:editId="2EDD81B3">
-            <wp:extent cx="5553456" cy="3399712"/>
+          <wp:inline distT="0" distB="0" distL="0" distR="0" wp14:anchorId="33B8E624" wp14:editId="5BDA1DBE">
+            <wp:extent cx="5943600" cy="3638550"/>
             <wp:effectExtent l="0" t="0" r="0" b="0"/>
-            <wp:docPr id="5" name="Picture 5"/>
+            <wp:docPr id="13" name="Picture 13"/>
             <wp:cNvGraphicFramePr>
               <a:graphicFrameLocks xmlns:a="http://schemas.openxmlformats.org/drawingml/2006/main" noChangeAspect="1"/>
             </wp:cNvGraphicFramePr>
@@ -1581,7 +1570,7 @@
                   <pic:spPr>
                     <a:xfrm>
                       <a:off x="0" y="0"/>
-                      <a:ext cx="5553456" cy="3399712"/>
+                      <a:ext cx="5943600" cy="3638550"/>
                     </a:xfrm>
                     <a:prstGeom prst="rect">
                       <a:avLst/>
@@ -1593,6 +1582,8 @@
           </wp:inline>
         </w:drawing>
       </w:r>
+      <w:bookmarkStart w:id="0" w:name="_GoBack"/>
+      <w:bookmarkEnd w:id="0"/>
     </w:p>
     <w:p>
       <w:pPr>
@@ -1673,10 +1664,10 @@
         </w:rPr>
         <w:lastRenderedPageBreak/>
         <w:drawing>
-          <wp:inline distT="0" distB="0" distL="0" distR="0" wp14:anchorId="75661AEC" wp14:editId="1F572BA4">
+          <wp:inline distT="0" distB="0" distL="0" distR="0" wp14:anchorId="0B98C2B7" wp14:editId="0E1E96F4">
             <wp:extent cx="5943600" cy="3638550"/>
             <wp:effectExtent l="0" t="0" r="0" b="0"/>
-            <wp:docPr id="18" name="Picture 18"/>
+            <wp:docPr id="2" name="Picture 2"/>
             <wp:cNvGraphicFramePr>
               <a:graphicFrameLocks xmlns:a="http://schemas.openxmlformats.org/drawingml/2006/main" noChangeAspect="1"/>
             </wp:cNvGraphicFramePr>
@@ -2509,7 +2500,7 @@
 </file>
 
 <file path=customXml/itemProps1.xml><?xml version="1.0" encoding="utf-8"?>
-<ds:datastoreItem xmlns:ds="http://schemas.openxmlformats.org/officeDocument/2006/customXml" ds:itemID="{CDE5C023-5B72-4CBA-9666-971940EA9508}">
+<ds:datastoreItem xmlns:ds="http://schemas.openxmlformats.org/officeDocument/2006/customXml" ds:itemID="{C8DE9E41-8F36-40E4-ADA7-3AB274858384}">
   <ds:schemaRefs>
     <ds:schemaRef ds:uri="http://schemas.openxmlformats.org/officeDocument/2006/bibliography"/>
   </ds:schemaRefs>

</xml_diff>